<commit_message>
Completed use git as local VCS 1-20
</commit_message>
<xml_diff>
--- a/GIT.docx
+++ b/GIT.docx
@@ -3,18 +3,1529 @@
 <w:document xmlns:wpc="http://schemas.microsoft.com/office/word/2010/wordprocessingCanvas" xmlns:cx="http://schemas.microsoft.com/office/drawing/2014/chartex" xmlns:cx1="http://schemas.microsoft.com/office/drawing/2015/9/8/chartex" xmlns:cx2="http://schemas.microsoft.com/office/drawing/2015/10/21/chartex" xmlns:cx3="http://schemas.microsoft.com/office/drawing/2016/5/9/chartex" xmlns:cx4="http://schemas.microsoft.com/office/drawing/2016/5/10/chartex" xmlns:cx5="http://schemas.microsoft.com/office/drawing/2016/5/11/chartex" xmlns:cx6="http://schemas.microsoft.com/office/drawing/2016/5/12/chartex" xmlns:cx7="http://schemas.microsoft.com/office/drawing/2016/5/13/chartex" xmlns:cx8="http://schemas.microsoft.com/office/drawing/2016/5/14/chartex" xmlns:mc="http://schemas.openxmlformats.org/markup-compatibility/2006" xmlns:aink="http://schemas.microsoft.com/office/drawing/2016/ink" xmlns:am3d="http://schemas.microsoft.com/office/drawing/2017/model3d" xmlns:o="urn:schemas-microsoft-com:office:office" xmlns:r="http://schemas.openxmlformats.org/officeDocument/2006/relationships" xmlns:m="http://schemas.openxmlformats.org/officeDocument/2006/math" xmlns:v="urn:schemas-microsoft-com:vml" xmlns:wp14="http://schemas.microsoft.com/office/word/2010/wordprocessingDrawing" xmlns:wp="http://schemas.openxmlformats.org/drawingml/2006/wordprocessingDrawing" xmlns:w10="urn:schemas-microsoft-com:office:word" xmlns:w="http://schemas.openxmlformats.org/wordprocessingml/2006/main" xmlns:w14="http://schemas.microsoft.com/office/word/2010/wordml" xmlns:w15="http://schemas.microsoft.com/office/word/2012/wordml" xmlns:w16cex="http://schemas.microsoft.com/office/word/2018/wordml/cex" xmlns:w16cid="http://schemas.microsoft.com/office/word/2016/wordml/cid" xmlns:w16="http://schemas.microsoft.com/office/word/2018/wordml" xmlns:w16sdtdh="http://schemas.microsoft.com/office/word/2020/wordml/sdtdatahash" xmlns:w16se="http://schemas.microsoft.com/office/word/2015/wordml/symex" xmlns:wpg="http://schemas.microsoft.com/office/word/2010/wordprocessingGroup" xmlns:wpi="http://schemas.microsoft.com/office/word/2010/wordprocessingInk" xmlns:wne="http://schemas.microsoft.com/office/word/2006/wordml" xmlns:wps="http://schemas.microsoft.com/office/word/2010/wordprocessingShape" mc:Ignorable="w14 w15 w16se w16cid w16 w16cex w16sdtdh wp14">
   <w:body>
     <w:p>
-      <w:r>
-        <w:t>GIT</w:t>
-      </w:r>
+      <w:pPr>
+        <w:ind w:left="720" w:hanging="360"/>
+        <w:rPr>
+          <w:b/>
+          <w:bCs/>
+        </w:rPr>
+      </w:pPr>
+      <w:r>
+        <w:rPr>
+          <w:b/>
+          <w:bCs/>
+        </w:rPr>
+        <w:t>Use GIT as local VCS</w:t>
+      </w:r>
+    </w:p>
+    <w:p>
+      <w:pPr>
+        <w:pStyle w:val="ListParagraph"/>
+        <w:numPr>
+          <w:ilvl w:val="0"/>
+          <w:numId w:val="2"/>
+        </w:numPr>
+      </w:pPr>
+      <w:r>
+        <w:t>Create a directory ‘</w:t>
+      </w:r>
+      <w:proofErr w:type="spellStart"/>
+      <w:r>
+        <w:t>project_dir</w:t>
+      </w:r>
+      <w:proofErr w:type="spellEnd"/>
+      <w:r>
+        <w:t>’ &amp; cd to ‘</w:t>
+      </w:r>
+      <w:proofErr w:type="spellStart"/>
+      <w:r>
+        <w:t>project_dir</w:t>
+      </w:r>
+      <w:proofErr w:type="spellEnd"/>
+      <w:r>
+        <w:t>’.</w:t>
+      </w:r>
+    </w:p>
+    <w:p>
+      <w:r>
+        <w:t xml:space="preserve">              </w:t>
+      </w:r>
+      <w:r>
+        <w:rPr>
+          <w:noProof/>
+        </w:rPr>
+        <w:drawing>
+          <wp:inline distT="0" distB="0" distL="0" distR="0" wp14:anchorId="06FF498C" wp14:editId="0AB53F2D">
+            <wp:extent cx="3213265" cy="1289116"/>
+            <wp:effectExtent l="0" t="0" r="6350" b="6350"/>
+            <wp:docPr id="1" name="Picture 1"/>
+            <wp:cNvGraphicFramePr>
+              <a:graphicFrameLocks xmlns:a="http://schemas.openxmlformats.org/drawingml/2006/main" noChangeAspect="1"/>
+            </wp:cNvGraphicFramePr>
+            <a:graphic xmlns:a="http://schemas.openxmlformats.org/drawingml/2006/main">
+              <a:graphicData uri="http://schemas.openxmlformats.org/drawingml/2006/picture">
+                <pic:pic xmlns:pic="http://schemas.openxmlformats.org/drawingml/2006/picture">
+                  <pic:nvPicPr>
+                    <pic:cNvPr id="1" name=""/>
+                    <pic:cNvPicPr/>
+                  </pic:nvPicPr>
+                  <pic:blipFill>
+                    <a:blip r:embed="rId5"/>
+                    <a:stretch>
+                      <a:fillRect/>
+                    </a:stretch>
+                  </pic:blipFill>
+                  <pic:spPr>
+                    <a:xfrm>
+                      <a:off x="0" y="0"/>
+                      <a:ext cx="3213265" cy="1289116"/>
+                    </a:xfrm>
+                    <a:prstGeom prst="rect">
+                      <a:avLst/>
+                    </a:prstGeom>
+                  </pic:spPr>
+                </pic:pic>
+              </a:graphicData>
+            </a:graphic>
+          </wp:inline>
+        </w:drawing>
+      </w:r>
+    </w:p>
+    <w:p/>
+    <w:p>
+      <w:pPr>
+        <w:pStyle w:val="ListParagraph"/>
+        <w:numPr>
+          <w:ilvl w:val="0"/>
+          <w:numId w:val="2"/>
+        </w:numPr>
+      </w:pPr>
+      <w:r>
+        <w:t>Initialize git version database. (</w:t>
+      </w:r>
+      <w:proofErr w:type="gramStart"/>
+      <w:r>
+        <w:t>git</w:t>
+      </w:r>
+      <w:proofErr w:type="gramEnd"/>
+      <w:r>
+        <w:t xml:space="preserve"> </w:t>
+      </w:r>
+      <w:proofErr w:type="spellStart"/>
+      <w:r>
+        <w:t>init</w:t>
+      </w:r>
+      <w:proofErr w:type="spellEnd"/>
+      <w:r>
+        <w:t xml:space="preserve">) </w:t>
+      </w:r>
+    </w:p>
+    <w:p>
+      <w:r>
+        <w:t xml:space="preserve">              </w:t>
+      </w:r>
+      <w:r>
+        <w:rPr>
+          <w:noProof/>
+        </w:rPr>
+        <w:drawing>
+          <wp:inline distT="0" distB="0" distL="0" distR="0" wp14:anchorId="604B3A11" wp14:editId="40FF7C96">
+            <wp:extent cx="4921503" cy="825542"/>
+            <wp:effectExtent l="0" t="0" r="0" b="0"/>
+            <wp:docPr id="3" name="Picture 3"/>
+            <wp:cNvGraphicFramePr>
+              <a:graphicFrameLocks xmlns:a="http://schemas.openxmlformats.org/drawingml/2006/main" noChangeAspect="1"/>
+            </wp:cNvGraphicFramePr>
+            <a:graphic xmlns:a="http://schemas.openxmlformats.org/drawingml/2006/main">
+              <a:graphicData uri="http://schemas.openxmlformats.org/drawingml/2006/picture">
+                <pic:pic xmlns:pic="http://schemas.openxmlformats.org/drawingml/2006/picture">
+                  <pic:nvPicPr>
+                    <pic:cNvPr id="1" name=""/>
+                    <pic:cNvPicPr/>
+                  </pic:nvPicPr>
+                  <pic:blipFill>
+                    <a:blip r:embed="rId6"/>
+                    <a:stretch>
+                      <a:fillRect/>
+                    </a:stretch>
+                  </pic:blipFill>
+                  <pic:spPr>
+                    <a:xfrm>
+                      <a:off x="0" y="0"/>
+                      <a:ext cx="4921503" cy="825542"/>
+                    </a:xfrm>
+                    <a:prstGeom prst="rect">
+                      <a:avLst/>
+                    </a:prstGeom>
+                  </pic:spPr>
+                </pic:pic>
+              </a:graphicData>
+            </a:graphic>
+          </wp:inline>
+        </w:drawing>
+      </w:r>
+    </w:p>
+    <w:p/>
+    <w:p>
+      <w:pPr>
+        <w:pStyle w:val="ListParagraph"/>
+        <w:numPr>
+          <w:ilvl w:val="0"/>
+          <w:numId w:val="2"/>
+        </w:numPr>
+      </w:pPr>
+      <w:r>
+        <w:t>Create a new file index.html</w:t>
+      </w:r>
+    </w:p>
+    <w:p>
+      <w:r>
+        <w:t xml:space="preserve">             </w:t>
+      </w:r>
+      <w:r>
+        <w:rPr>
+          <w:noProof/>
+        </w:rPr>
+        <w:drawing>
+          <wp:inline distT="0" distB="0" distL="0" distR="0" wp14:anchorId="3DE4E433" wp14:editId="11135D75">
+            <wp:extent cx="4229317" cy="793791"/>
+            <wp:effectExtent l="0" t="0" r="0" b="6350"/>
+            <wp:docPr id="4" name="Picture 4"/>
+            <wp:cNvGraphicFramePr>
+              <a:graphicFrameLocks xmlns:a="http://schemas.openxmlformats.org/drawingml/2006/main" noChangeAspect="1"/>
+            </wp:cNvGraphicFramePr>
+            <a:graphic xmlns:a="http://schemas.openxmlformats.org/drawingml/2006/main">
+              <a:graphicData uri="http://schemas.openxmlformats.org/drawingml/2006/picture">
+                <pic:pic xmlns:pic="http://schemas.openxmlformats.org/drawingml/2006/picture">
+                  <pic:nvPicPr>
+                    <pic:cNvPr id="1" name=""/>
+                    <pic:cNvPicPr/>
+                  </pic:nvPicPr>
+                  <pic:blipFill>
+                    <a:blip r:embed="rId7"/>
+                    <a:stretch>
+                      <a:fillRect/>
+                    </a:stretch>
+                  </pic:blipFill>
+                  <pic:spPr>
+                    <a:xfrm>
+                      <a:off x="0" y="0"/>
+                      <a:ext cx="4229317" cy="793791"/>
+                    </a:xfrm>
+                    <a:prstGeom prst="rect">
+                      <a:avLst/>
+                    </a:prstGeom>
+                  </pic:spPr>
+                </pic:pic>
+              </a:graphicData>
+            </a:graphic>
+          </wp:inline>
+        </w:drawing>
+      </w:r>
+    </w:p>
+    <w:p/>
+    <w:p>
+      <w:pPr>
+        <w:pStyle w:val="ListParagraph"/>
+        <w:numPr>
+          <w:ilvl w:val="0"/>
+          <w:numId w:val="2"/>
+        </w:numPr>
+      </w:pPr>
+      <w:r>
+        <w:t>Check the git status. You should find index.html as untracked file</w:t>
+      </w:r>
+    </w:p>
+    <w:p>
+      <w:r>
+        <w:t xml:space="preserve">            </w:t>
+      </w:r>
+      <w:r>
+        <w:rPr>
+          <w:noProof/>
+        </w:rPr>
+        <w:drawing>
+          <wp:inline distT="0" distB="0" distL="0" distR="0" wp14:anchorId="14960720" wp14:editId="587E3382">
+            <wp:extent cx="4023879" cy="1392701"/>
+            <wp:effectExtent l="0" t="0" r="0" b="0"/>
+            <wp:docPr id="5" name="Picture 5"/>
+            <wp:cNvGraphicFramePr>
+              <a:graphicFrameLocks xmlns:a="http://schemas.openxmlformats.org/drawingml/2006/main" noChangeAspect="1"/>
+            </wp:cNvGraphicFramePr>
+            <a:graphic xmlns:a="http://schemas.openxmlformats.org/drawingml/2006/main">
+              <a:graphicData uri="http://schemas.openxmlformats.org/drawingml/2006/picture">
+                <pic:pic xmlns:pic="http://schemas.openxmlformats.org/drawingml/2006/picture">
+                  <pic:nvPicPr>
+                    <pic:cNvPr id="1" name=""/>
+                    <pic:cNvPicPr/>
+                  </pic:nvPicPr>
+                  <pic:blipFill>
+                    <a:blip r:embed="rId8"/>
+                    <a:stretch>
+                      <a:fillRect/>
+                    </a:stretch>
+                  </pic:blipFill>
+                  <pic:spPr>
+                    <a:xfrm>
+                      <a:off x="0" y="0"/>
+                      <a:ext cx="4040371" cy="1398409"/>
+                    </a:xfrm>
+                    <a:prstGeom prst="rect">
+                      <a:avLst/>
+                    </a:prstGeom>
+                  </pic:spPr>
+                </pic:pic>
+              </a:graphicData>
+            </a:graphic>
+          </wp:inline>
+        </w:drawing>
+      </w:r>
+    </w:p>
+    <w:p/>
+    <w:p>
+      <w:pPr>
+        <w:pStyle w:val="ListParagraph"/>
+        <w:numPr>
+          <w:ilvl w:val="0"/>
+          <w:numId w:val="2"/>
+        </w:numPr>
+      </w:pPr>
+      <w:r>
+        <w:t>Stage the index.html file</w:t>
+      </w:r>
+    </w:p>
+    <w:p>
+      <w:r>
+        <w:t xml:space="preserve">          </w:t>
+      </w:r>
+      <w:r>
+        <w:t xml:space="preserve"> </w:t>
+      </w:r>
+      <w:r>
+        <w:rPr>
+          <w:noProof/>
+        </w:rPr>
+        <w:drawing>
+          <wp:inline distT="0" distB="0" distL="0" distR="0" wp14:anchorId="7CF94C9E" wp14:editId="0D511984">
+            <wp:extent cx="3498957" cy="626012"/>
+            <wp:effectExtent l="0" t="0" r="6350" b="3175"/>
+            <wp:docPr id="6" name="Picture 6"/>
+            <wp:cNvGraphicFramePr>
+              <a:graphicFrameLocks xmlns:a="http://schemas.openxmlformats.org/drawingml/2006/main" noChangeAspect="1"/>
+            </wp:cNvGraphicFramePr>
+            <a:graphic xmlns:a="http://schemas.openxmlformats.org/drawingml/2006/main">
+              <a:graphicData uri="http://schemas.openxmlformats.org/drawingml/2006/picture">
+                <pic:pic xmlns:pic="http://schemas.openxmlformats.org/drawingml/2006/picture">
+                  <pic:nvPicPr>
+                    <pic:cNvPr id="1" name=""/>
+                    <pic:cNvPicPr/>
+                  </pic:nvPicPr>
+                  <pic:blipFill>
+                    <a:blip r:embed="rId9"/>
+                    <a:stretch>
+                      <a:fillRect/>
+                    </a:stretch>
+                  </pic:blipFill>
+                  <pic:spPr>
+                    <a:xfrm>
+                      <a:off x="0" y="0"/>
+                      <a:ext cx="3551206" cy="635360"/>
+                    </a:xfrm>
+                    <a:prstGeom prst="rect">
+                      <a:avLst/>
+                    </a:prstGeom>
+                  </pic:spPr>
+                </pic:pic>
+              </a:graphicData>
+            </a:graphic>
+          </wp:inline>
+        </w:drawing>
+      </w:r>
+    </w:p>
+    <w:p>
+      <w:pPr>
+        <w:ind w:firstLine="720"/>
+      </w:pPr>
+    </w:p>
+    <w:p/>
+    <w:p>
+      <w:pPr>
+        <w:pStyle w:val="ListParagraph"/>
+        <w:numPr>
+          <w:ilvl w:val="0"/>
+          <w:numId w:val="2"/>
+        </w:numPr>
+      </w:pPr>
+      <w:r>
+        <w:lastRenderedPageBreak/>
+        <w:t xml:space="preserve">Commit index.html </w:t>
+      </w:r>
+    </w:p>
+    <w:p>
+      <w:r>
+        <w:t xml:space="preserve">           </w:t>
+      </w:r>
+      <w:r>
+        <w:rPr>
+          <w:noProof/>
+        </w:rPr>
+        <w:drawing>
+          <wp:inline distT="0" distB="0" distL="0" distR="0" wp14:anchorId="78700DC3" wp14:editId="7DCCFA48">
+            <wp:extent cx="4038808" cy="1073205"/>
+            <wp:effectExtent l="0" t="0" r="0" b="0"/>
+            <wp:docPr id="7" name="Picture 7"/>
+            <wp:cNvGraphicFramePr>
+              <a:graphicFrameLocks xmlns:a="http://schemas.openxmlformats.org/drawingml/2006/main" noChangeAspect="1"/>
+            </wp:cNvGraphicFramePr>
+            <a:graphic xmlns:a="http://schemas.openxmlformats.org/drawingml/2006/main">
+              <a:graphicData uri="http://schemas.openxmlformats.org/drawingml/2006/picture">
+                <pic:pic xmlns:pic="http://schemas.openxmlformats.org/drawingml/2006/picture">
+                  <pic:nvPicPr>
+                    <pic:cNvPr id="1" name=""/>
+                    <pic:cNvPicPr/>
+                  </pic:nvPicPr>
+                  <pic:blipFill>
+                    <a:blip r:embed="rId10"/>
+                    <a:stretch>
+                      <a:fillRect/>
+                    </a:stretch>
+                  </pic:blipFill>
+                  <pic:spPr>
+                    <a:xfrm>
+                      <a:off x="0" y="0"/>
+                      <a:ext cx="4038808" cy="1073205"/>
+                    </a:xfrm>
+                    <a:prstGeom prst="rect">
+                      <a:avLst/>
+                    </a:prstGeom>
+                  </pic:spPr>
+                </pic:pic>
+              </a:graphicData>
+            </a:graphic>
+          </wp:inline>
+        </w:drawing>
+      </w:r>
+    </w:p>
+    <w:p/>
+    <w:p>
+      <w:pPr>
+        <w:pStyle w:val="ListParagraph"/>
+        <w:numPr>
+          <w:ilvl w:val="0"/>
+          <w:numId w:val="2"/>
+        </w:numPr>
+      </w:pPr>
+      <w:r>
+        <w:t>Make few changes in index.html &amp; create a new file info.txt file</w:t>
+      </w:r>
+    </w:p>
+    <w:p>
+      <w:pPr>
+        <w:ind w:left="360"/>
+      </w:pPr>
+      <w:r>
+        <w:t xml:space="preserve">  </w:t>
+      </w:r>
+      <w:r>
+        <w:rPr>
+          <w:noProof/>
+        </w:rPr>
+        <w:drawing>
+          <wp:inline distT="0" distB="0" distL="0" distR="0" wp14:anchorId="3D94D1E8" wp14:editId="3C90577A">
+            <wp:extent cx="5391427" cy="1981302"/>
+            <wp:effectExtent l="0" t="0" r="8255" b="0"/>
+            <wp:docPr id="8" name="Picture 8"/>
+            <wp:cNvGraphicFramePr>
+              <a:graphicFrameLocks xmlns:a="http://schemas.openxmlformats.org/drawingml/2006/main" noChangeAspect="1"/>
+            </wp:cNvGraphicFramePr>
+            <a:graphic xmlns:a="http://schemas.openxmlformats.org/drawingml/2006/main">
+              <a:graphicData uri="http://schemas.openxmlformats.org/drawingml/2006/picture">
+                <pic:pic xmlns:pic="http://schemas.openxmlformats.org/drawingml/2006/picture">
+                  <pic:nvPicPr>
+                    <pic:cNvPr id="1" name=""/>
+                    <pic:cNvPicPr/>
+                  </pic:nvPicPr>
+                  <pic:blipFill>
+                    <a:blip r:embed="rId11"/>
+                    <a:stretch>
+                      <a:fillRect/>
+                    </a:stretch>
+                  </pic:blipFill>
+                  <pic:spPr>
+                    <a:xfrm>
+                      <a:off x="0" y="0"/>
+                      <a:ext cx="5391427" cy="1981302"/>
+                    </a:xfrm>
+                    <a:prstGeom prst="rect">
+                      <a:avLst/>
+                    </a:prstGeom>
+                  </pic:spPr>
+                </pic:pic>
+              </a:graphicData>
+            </a:graphic>
+          </wp:inline>
+        </w:drawing>
+      </w:r>
+    </w:p>
+    <w:p>
+      <w:pPr>
+        <w:ind w:left="360"/>
+      </w:pPr>
+    </w:p>
+    <w:p>
+      <w:pPr>
+        <w:pStyle w:val="ListParagraph"/>
+        <w:numPr>
+          <w:ilvl w:val="0"/>
+          <w:numId w:val="2"/>
+        </w:numPr>
+      </w:pPr>
+      <w:r>
+        <w:t>Check git status. You should find index.html &amp; info.txt as untracked files</w:t>
+      </w:r>
+    </w:p>
+    <w:p>
+      <w:r>
+        <w:t xml:space="preserve">         </w:t>
+      </w:r>
+      <w:r>
+        <w:rPr>
+          <w:noProof/>
+        </w:rPr>
+        <w:drawing>
+          <wp:inline distT="0" distB="0" distL="0" distR="0" wp14:anchorId="3BAEB3FE" wp14:editId="350A771D">
+            <wp:extent cx="5282418" cy="1945520"/>
+            <wp:effectExtent l="0" t="0" r="0" b="0"/>
+            <wp:docPr id="9" name="Picture 9"/>
+            <wp:cNvGraphicFramePr>
+              <a:graphicFrameLocks xmlns:a="http://schemas.openxmlformats.org/drawingml/2006/main" noChangeAspect="1"/>
+            </wp:cNvGraphicFramePr>
+            <a:graphic xmlns:a="http://schemas.openxmlformats.org/drawingml/2006/main">
+              <a:graphicData uri="http://schemas.openxmlformats.org/drawingml/2006/picture">
+                <pic:pic xmlns:pic="http://schemas.openxmlformats.org/drawingml/2006/picture">
+                  <pic:nvPicPr>
+                    <pic:cNvPr id="1" name=""/>
+                    <pic:cNvPicPr/>
+                  </pic:nvPicPr>
+                  <pic:blipFill>
+                    <a:blip r:embed="rId12"/>
+                    <a:stretch>
+                      <a:fillRect/>
+                    </a:stretch>
+                  </pic:blipFill>
+                  <pic:spPr>
+                    <a:xfrm>
+                      <a:off x="0" y="0"/>
+                      <a:ext cx="5290930" cy="1948655"/>
+                    </a:xfrm>
+                    <a:prstGeom prst="rect">
+                      <a:avLst/>
+                    </a:prstGeom>
+                  </pic:spPr>
+                </pic:pic>
+              </a:graphicData>
+            </a:graphic>
+          </wp:inline>
+        </w:drawing>
+      </w:r>
+    </w:p>
+    <w:p/>
+    <w:p>
+      <w:pPr>
+        <w:pStyle w:val="ListParagraph"/>
+        <w:numPr>
+          <w:ilvl w:val="0"/>
+          <w:numId w:val="2"/>
+        </w:numPr>
+      </w:pPr>
+      <w:r>
+        <w:t>Configure GIT to ignore all txt files</w:t>
+      </w:r>
+    </w:p>
+    <w:p>
+      <w:r>
+        <w:t xml:space="preserve">       </w:t>
+      </w:r>
+      <w:r>
+        <w:rPr>
+          <w:noProof/>
+        </w:rPr>
+        <w:drawing>
+          <wp:inline distT="0" distB="0" distL="0" distR="0" wp14:anchorId="3D05BF03" wp14:editId="207DB7B9">
+            <wp:extent cx="3727642" cy="368319"/>
+            <wp:effectExtent l="0" t="0" r="6350" b="0"/>
+            <wp:docPr id="10" name="Picture 10"/>
+            <wp:cNvGraphicFramePr>
+              <a:graphicFrameLocks xmlns:a="http://schemas.openxmlformats.org/drawingml/2006/main" noChangeAspect="1"/>
+            </wp:cNvGraphicFramePr>
+            <a:graphic xmlns:a="http://schemas.openxmlformats.org/drawingml/2006/main">
+              <a:graphicData uri="http://schemas.openxmlformats.org/drawingml/2006/picture">
+                <pic:pic xmlns:pic="http://schemas.openxmlformats.org/drawingml/2006/picture">
+                  <pic:nvPicPr>
+                    <pic:cNvPr id="1" name=""/>
+                    <pic:cNvPicPr/>
+                  </pic:nvPicPr>
+                  <pic:blipFill>
+                    <a:blip r:embed="rId13"/>
+                    <a:stretch>
+                      <a:fillRect/>
+                    </a:stretch>
+                  </pic:blipFill>
+                  <pic:spPr>
+                    <a:xfrm>
+                      <a:off x="0" y="0"/>
+                      <a:ext cx="3727642" cy="368319"/>
+                    </a:xfrm>
+                    <a:prstGeom prst="rect">
+                      <a:avLst/>
+                    </a:prstGeom>
+                  </pic:spPr>
+                </pic:pic>
+              </a:graphicData>
+            </a:graphic>
+          </wp:inline>
+        </w:drawing>
+      </w:r>
+    </w:p>
+    <w:p>
+      <w:r>
+        <w:t xml:space="preserve">       </w:t>
+      </w:r>
+      <w:r>
+        <w:rPr>
+          <w:noProof/>
+        </w:rPr>
+        <w:drawing>
+          <wp:inline distT="0" distB="0" distL="0" distR="0" wp14:anchorId="02639B71" wp14:editId="2B649951">
+            <wp:extent cx="1478564" cy="1019907"/>
+            <wp:effectExtent l="0" t="0" r="7620" b="8890"/>
+            <wp:docPr id="11" name="Picture 11"/>
+            <wp:cNvGraphicFramePr>
+              <a:graphicFrameLocks xmlns:a="http://schemas.openxmlformats.org/drawingml/2006/main" noChangeAspect="1"/>
+            </wp:cNvGraphicFramePr>
+            <a:graphic xmlns:a="http://schemas.openxmlformats.org/drawingml/2006/main">
+              <a:graphicData uri="http://schemas.openxmlformats.org/drawingml/2006/picture">
+                <pic:pic xmlns:pic="http://schemas.openxmlformats.org/drawingml/2006/picture">
+                  <pic:nvPicPr>
+                    <pic:cNvPr id="1" name=""/>
+                    <pic:cNvPicPr/>
+                  </pic:nvPicPr>
+                  <pic:blipFill>
+                    <a:blip r:embed="rId14"/>
+                    <a:stretch>
+                      <a:fillRect/>
+                    </a:stretch>
+                  </pic:blipFill>
+                  <pic:spPr>
+                    <a:xfrm>
+                      <a:off x="0" y="0"/>
+                      <a:ext cx="1496975" cy="1032607"/>
+                    </a:xfrm>
+                    <a:prstGeom prst="rect">
+                      <a:avLst/>
+                    </a:prstGeom>
+                  </pic:spPr>
+                </pic:pic>
+              </a:graphicData>
+            </a:graphic>
+          </wp:inline>
+        </w:drawing>
+      </w:r>
+    </w:p>
+    <w:p>
+      <w:pPr>
+        <w:pStyle w:val="ListParagraph"/>
+        <w:numPr>
+          <w:ilvl w:val="0"/>
+          <w:numId w:val="2"/>
+        </w:numPr>
+      </w:pPr>
+      <w:proofErr w:type="gramStart"/>
+      <w:r>
+        <w:lastRenderedPageBreak/>
+        <w:t>Again</w:t>
+      </w:r>
+      <w:proofErr w:type="gramEnd"/>
+      <w:r>
+        <w:t xml:space="preserve"> check the git status. You should find only index.html as untracked file</w:t>
+      </w:r>
+    </w:p>
+    <w:p>
+      <w:r>
+        <w:t xml:space="preserve">       </w:t>
+      </w:r>
+      <w:r>
+        <w:rPr>
+          <w:noProof/>
+        </w:rPr>
+        <w:drawing>
+          <wp:inline distT="0" distB="0" distL="0" distR="0" wp14:anchorId="6DABEB56" wp14:editId="77702C56">
+            <wp:extent cx="5499383" cy="1473276"/>
+            <wp:effectExtent l="0" t="0" r="6350" b="0"/>
+            <wp:docPr id="14" name="Picture 14"/>
+            <wp:cNvGraphicFramePr>
+              <a:graphicFrameLocks xmlns:a="http://schemas.openxmlformats.org/drawingml/2006/main" noChangeAspect="1"/>
+            </wp:cNvGraphicFramePr>
+            <a:graphic xmlns:a="http://schemas.openxmlformats.org/drawingml/2006/main">
+              <a:graphicData uri="http://schemas.openxmlformats.org/drawingml/2006/picture">
+                <pic:pic xmlns:pic="http://schemas.openxmlformats.org/drawingml/2006/picture">
+                  <pic:nvPicPr>
+                    <pic:cNvPr id="1" name=""/>
+                    <pic:cNvPicPr/>
+                  </pic:nvPicPr>
+                  <pic:blipFill>
+                    <a:blip r:embed="rId15"/>
+                    <a:stretch>
+                      <a:fillRect/>
+                    </a:stretch>
+                  </pic:blipFill>
+                  <pic:spPr>
+                    <a:xfrm>
+                      <a:off x="0" y="0"/>
+                      <a:ext cx="5499383" cy="1473276"/>
+                    </a:xfrm>
+                    <a:prstGeom prst="rect">
+                      <a:avLst/>
+                    </a:prstGeom>
+                  </pic:spPr>
+                </pic:pic>
+              </a:graphicData>
+            </a:graphic>
+          </wp:inline>
+        </w:drawing>
+      </w:r>
+    </w:p>
+    <w:p/>
+    <w:p>
+      <w:pPr>
+        <w:pStyle w:val="ListParagraph"/>
+        <w:numPr>
+          <w:ilvl w:val="0"/>
+          <w:numId w:val="2"/>
+        </w:numPr>
+      </w:pPr>
+      <w:r>
+        <w:t xml:space="preserve">State &amp; commit index.html </w:t>
+      </w:r>
+    </w:p>
+    <w:p>
+      <w:pPr>
+        <w:ind w:left="360"/>
+      </w:pPr>
+      <w:r>
+        <w:rPr>
+          <w:noProof/>
+        </w:rPr>
+        <w:drawing>
+          <wp:inline distT="0" distB="0" distL="0" distR="0" wp14:anchorId="3047F2C6" wp14:editId="53395BD6">
+            <wp:extent cx="4115011" cy="1428823"/>
+            <wp:effectExtent l="0" t="0" r="0" b="0"/>
+            <wp:docPr id="15" name="Picture 15"/>
+            <wp:cNvGraphicFramePr>
+              <a:graphicFrameLocks xmlns:a="http://schemas.openxmlformats.org/drawingml/2006/main" noChangeAspect="1"/>
+            </wp:cNvGraphicFramePr>
+            <a:graphic xmlns:a="http://schemas.openxmlformats.org/drawingml/2006/main">
+              <a:graphicData uri="http://schemas.openxmlformats.org/drawingml/2006/picture">
+                <pic:pic xmlns:pic="http://schemas.openxmlformats.org/drawingml/2006/picture">
+                  <pic:nvPicPr>
+                    <pic:cNvPr id="1" name=""/>
+                    <pic:cNvPicPr/>
+                  </pic:nvPicPr>
+                  <pic:blipFill>
+                    <a:blip r:embed="rId16"/>
+                    <a:stretch>
+                      <a:fillRect/>
+                    </a:stretch>
+                  </pic:blipFill>
+                  <pic:spPr>
+                    <a:xfrm>
+                      <a:off x="0" y="0"/>
+                      <a:ext cx="4115011" cy="1428823"/>
+                    </a:xfrm>
+                    <a:prstGeom prst="rect">
+                      <a:avLst/>
+                    </a:prstGeom>
+                  </pic:spPr>
+                </pic:pic>
+              </a:graphicData>
+            </a:graphic>
+          </wp:inline>
+        </w:drawing>
+      </w:r>
+    </w:p>
+    <w:p>
+      <w:pPr>
+        <w:ind w:left="360"/>
+      </w:pPr>
+    </w:p>
+    <w:p>
+      <w:pPr>
+        <w:pStyle w:val="ListParagraph"/>
+        <w:numPr>
+          <w:ilvl w:val="0"/>
+          <w:numId w:val="2"/>
+        </w:numPr>
+      </w:pPr>
+      <w:r>
+        <w:t>Log all your comments so far</w:t>
+      </w:r>
+    </w:p>
+    <w:p>
+      <w:pPr>
+        <w:ind w:left="360"/>
+      </w:pPr>
+      <w:r>
+        <w:rPr>
+          <w:noProof/>
+        </w:rPr>
+        <w:drawing>
+          <wp:inline distT="0" distB="0" distL="0" distR="0" wp14:anchorId="5C3E811F" wp14:editId="653DB7B0">
+            <wp:extent cx="4100732" cy="2119420"/>
+            <wp:effectExtent l="0" t="0" r="0" b="0"/>
+            <wp:docPr id="17" name="Picture 17"/>
+            <wp:cNvGraphicFramePr>
+              <a:graphicFrameLocks xmlns:a="http://schemas.openxmlformats.org/drawingml/2006/main" noChangeAspect="1"/>
+            </wp:cNvGraphicFramePr>
+            <a:graphic xmlns:a="http://schemas.openxmlformats.org/drawingml/2006/main">
+              <a:graphicData uri="http://schemas.openxmlformats.org/drawingml/2006/picture">
+                <pic:pic xmlns:pic="http://schemas.openxmlformats.org/drawingml/2006/picture">
+                  <pic:nvPicPr>
+                    <pic:cNvPr id="1" name=""/>
+                    <pic:cNvPicPr/>
+                  </pic:nvPicPr>
+                  <pic:blipFill>
+                    <a:blip r:embed="rId17"/>
+                    <a:stretch>
+                      <a:fillRect/>
+                    </a:stretch>
+                  </pic:blipFill>
+                  <pic:spPr>
+                    <a:xfrm>
+                      <a:off x="0" y="0"/>
+                      <a:ext cx="4120698" cy="2129739"/>
+                    </a:xfrm>
+                    <a:prstGeom prst="rect">
+                      <a:avLst/>
+                    </a:prstGeom>
+                  </pic:spPr>
+                </pic:pic>
+              </a:graphicData>
+            </a:graphic>
+          </wp:inline>
+        </w:drawing>
+      </w:r>
+    </w:p>
+    <w:p>
+      <w:pPr>
+        <w:ind w:left="360"/>
+      </w:pPr>
+    </w:p>
+    <w:p>
+      <w:pPr>
+        <w:pStyle w:val="ListParagraph"/>
+        <w:numPr>
+          <w:ilvl w:val="0"/>
+          <w:numId w:val="2"/>
+        </w:numPr>
+      </w:pPr>
+      <w:r>
+        <w:t>Make some changes in index.html</w:t>
+      </w:r>
+    </w:p>
+    <w:p>
+      <w:r>
+        <w:t xml:space="preserve">      </w:t>
+      </w:r>
+      <w:r>
+        <w:rPr>
+          <w:noProof/>
+        </w:rPr>
+        <w:drawing>
+          <wp:inline distT="0" distB="0" distL="0" distR="0" wp14:anchorId="6C536BB5" wp14:editId="596F9084">
+            <wp:extent cx="4700716" cy="1441938"/>
+            <wp:effectExtent l="0" t="0" r="5080" b="6350"/>
+            <wp:docPr id="18" name="Picture 18"/>
+            <wp:cNvGraphicFramePr>
+              <a:graphicFrameLocks xmlns:a="http://schemas.openxmlformats.org/drawingml/2006/main" noChangeAspect="1"/>
+            </wp:cNvGraphicFramePr>
+            <a:graphic xmlns:a="http://schemas.openxmlformats.org/drawingml/2006/main">
+              <a:graphicData uri="http://schemas.openxmlformats.org/drawingml/2006/picture">
+                <pic:pic xmlns:pic="http://schemas.openxmlformats.org/drawingml/2006/picture">
+                  <pic:nvPicPr>
+                    <pic:cNvPr id="1" name=""/>
+                    <pic:cNvPicPr/>
+                  </pic:nvPicPr>
+                  <pic:blipFill>
+                    <a:blip r:embed="rId18"/>
+                    <a:stretch>
+                      <a:fillRect/>
+                    </a:stretch>
+                  </pic:blipFill>
+                  <pic:spPr>
+                    <a:xfrm>
+                      <a:off x="0" y="0"/>
+                      <a:ext cx="4760358" cy="1460233"/>
+                    </a:xfrm>
+                    <a:prstGeom prst="rect">
+                      <a:avLst/>
+                    </a:prstGeom>
+                  </pic:spPr>
+                </pic:pic>
+              </a:graphicData>
+            </a:graphic>
+          </wp:inline>
+        </w:drawing>
+      </w:r>
+    </w:p>
+    <w:p>
+      <w:pPr>
+        <w:pStyle w:val="ListParagraph"/>
+        <w:numPr>
+          <w:ilvl w:val="0"/>
+          <w:numId w:val="2"/>
+        </w:numPr>
+      </w:pPr>
+      <w:r>
+        <w:lastRenderedPageBreak/>
+        <w:t>Revert the change made in the previous step using git command</w:t>
+      </w:r>
+    </w:p>
+    <w:p>
+      <w:pPr>
+        <w:ind w:left="360"/>
+      </w:pPr>
+      <w:r>
+        <w:rPr>
+          <w:noProof/>
+        </w:rPr>
+        <w:drawing>
+          <wp:inline distT="0" distB="0" distL="0" distR="0" wp14:anchorId="207D1ED5" wp14:editId="7B148B12">
+            <wp:extent cx="3860998" cy="717587"/>
+            <wp:effectExtent l="0" t="0" r="6350" b="6350"/>
+            <wp:docPr id="19" name="Picture 19"/>
+            <wp:cNvGraphicFramePr>
+              <a:graphicFrameLocks xmlns:a="http://schemas.openxmlformats.org/drawingml/2006/main" noChangeAspect="1"/>
+            </wp:cNvGraphicFramePr>
+            <a:graphic xmlns:a="http://schemas.openxmlformats.org/drawingml/2006/main">
+              <a:graphicData uri="http://schemas.openxmlformats.org/drawingml/2006/picture">
+                <pic:pic xmlns:pic="http://schemas.openxmlformats.org/drawingml/2006/picture">
+                  <pic:nvPicPr>
+                    <pic:cNvPr id="1" name=""/>
+                    <pic:cNvPicPr/>
+                  </pic:nvPicPr>
+                  <pic:blipFill>
+                    <a:blip r:embed="rId19"/>
+                    <a:stretch>
+                      <a:fillRect/>
+                    </a:stretch>
+                  </pic:blipFill>
+                  <pic:spPr>
+                    <a:xfrm>
+                      <a:off x="0" y="0"/>
+                      <a:ext cx="3860998" cy="717587"/>
+                    </a:xfrm>
+                    <a:prstGeom prst="rect">
+                      <a:avLst/>
+                    </a:prstGeom>
+                  </pic:spPr>
+                </pic:pic>
+              </a:graphicData>
+            </a:graphic>
+          </wp:inline>
+        </w:drawing>
+      </w:r>
+    </w:p>
+    <w:p>
+      <w:pPr>
+        <w:ind w:left="360"/>
+      </w:pPr>
+    </w:p>
+    <w:p>
+      <w:pPr>
+        <w:pStyle w:val="ListParagraph"/>
+        <w:numPr>
+          <w:ilvl w:val="0"/>
+          <w:numId w:val="2"/>
+        </w:numPr>
+      </w:pPr>
+      <w:r>
+        <w:t>Again change index.html</w:t>
+      </w:r>
+    </w:p>
+    <w:p>
+      <w:pPr>
+        <w:ind w:left="360"/>
+      </w:pPr>
+      <w:r>
+        <w:rPr>
+          <w:noProof/>
+        </w:rPr>
+        <w:drawing>
+          <wp:inline distT="0" distB="0" distL="0" distR="0" wp14:anchorId="22A5C44B" wp14:editId="4C682805">
+            <wp:extent cx="5296172" cy="1593932"/>
+            <wp:effectExtent l="0" t="0" r="0" b="6350"/>
+            <wp:docPr id="20" name="Picture 20"/>
+            <wp:cNvGraphicFramePr>
+              <a:graphicFrameLocks xmlns:a="http://schemas.openxmlformats.org/drawingml/2006/main" noChangeAspect="1"/>
+            </wp:cNvGraphicFramePr>
+            <a:graphic xmlns:a="http://schemas.openxmlformats.org/drawingml/2006/main">
+              <a:graphicData uri="http://schemas.openxmlformats.org/drawingml/2006/picture">
+                <pic:pic xmlns:pic="http://schemas.openxmlformats.org/drawingml/2006/picture">
+                  <pic:nvPicPr>
+                    <pic:cNvPr id="1" name=""/>
+                    <pic:cNvPicPr/>
+                  </pic:nvPicPr>
+                  <pic:blipFill>
+                    <a:blip r:embed="rId20"/>
+                    <a:stretch>
+                      <a:fillRect/>
+                    </a:stretch>
+                  </pic:blipFill>
+                  <pic:spPr>
+                    <a:xfrm>
+                      <a:off x="0" y="0"/>
+                      <a:ext cx="5296172" cy="1593932"/>
+                    </a:xfrm>
+                    <a:prstGeom prst="rect">
+                      <a:avLst/>
+                    </a:prstGeom>
+                  </pic:spPr>
+                </pic:pic>
+              </a:graphicData>
+            </a:graphic>
+          </wp:inline>
+        </w:drawing>
+      </w:r>
+    </w:p>
+    <w:p>
+      <w:pPr>
+        <w:ind w:left="360"/>
+      </w:pPr>
+    </w:p>
+    <w:p>
+      <w:pPr>
+        <w:pStyle w:val="ListParagraph"/>
+        <w:numPr>
+          <w:ilvl w:val="0"/>
+          <w:numId w:val="2"/>
+        </w:numPr>
+      </w:pPr>
+      <w:r>
+        <w:t xml:space="preserve">Stage index.html </w:t>
+      </w:r>
+    </w:p>
+    <w:p>
+      <w:pPr>
+        <w:ind w:left="360"/>
+      </w:pPr>
+      <w:r>
+        <w:rPr>
+          <w:noProof/>
+        </w:rPr>
+        <w:drawing>
+          <wp:inline distT="0" distB="0" distL="0" distR="0" wp14:anchorId="50A65504" wp14:editId="1818562B">
+            <wp:extent cx="4051508" cy="1708238"/>
+            <wp:effectExtent l="0" t="0" r="6350" b="6350"/>
+            <wp:docPr id="21" name="Picture 21"/>
+            <wp:cNvGraphicFramePr>
+              <a:graphicFrameLocks xmlns:a="http://schemas.openxmlformats.org/drawingml/2006/main" noChangeAspect="1"/>
+            </wp:cNvGraphicFramePr>
+            <a:graphic xmlns:a="http://schemas.openxmlformats.org/drawingml/2006/main">
+              <a:graphicData uri="http://schemas.openxmlformats.org/drawingml/2006/picture">
+                <pic:pic xmlns:pic="http://schemas.openxmlformats.org/drawingml/2006/picture">
+                  <pic:nvPicPr>
+                    <pic:cNvPr id="1" name=""/>
+                    <pic:cNvPicPr/>
+                  </pic:nvPicPr>
+                  <pic:blipFill>
+                    <a:blip r:embed="rId21"/>
+                    <a:stretch>
+                      <a:fillRect/>
+                    </a:stretch>
+                  </pic:blipFill>
+                  <pic:spPr>
+                    <a:xfrm>
+                      <a:off x="0" y="0"/>
+                      <a:ext cx="4051508" cy="1708238"/>
+                    </a:xfrm>
+                    <a:prstGeom prst="rect">
+                      <a:avLst/>
+                    </a:prstGeom>
+                  </pic:spPr>
+                </pic:pic>
+              </a:graphicData>
+            </a:graphic>
+          </wp:inline>
+        </w:drawing>
+      </w:r>
+    </w:p>
+    <w:p>
+      <w:pPr>
+        <w:ind w:left="360"/>
+      </w:pPr>
+    </w:p>
+    <w:p>
+      <w:pPr>
+        <w:pStyle w:val="ListParagraph"/>
+        <w:numPr>
+          <w:ilvl w:val="0"/>
+          <w:numId w:val="2"/>
+        </w:numPr>
+      </w:pPr>
+      <w:r>
+        <w:t xml:space="preserve"> Revert back the last stage</w:t>
+      </w:r>
+    </w:p>
+    <w:p>
+      <w:pPr>
+        <w:ind w:left="360"/>
+      </w:pPr>
+      <w:r>
+        <w:rPr>
+          <w:noProof/>
+        </w:rPr>
+        <w:drawing>
+          <wp:inline distT="0" distB="0" distL="0" distR="0" wp14:anchorId="2E3760FA" wp14:editId="1D9035AF">
+            <wp:extent cx="5385077" cy="1962251"/>
+            <wp:effectExtent l="0" t="0" r="6350" b="0"/>
+            <wp:docPr id="23" name="Picture 23"/>
+            <wp:cNvGraphicFramePr>
+              <a:graphicFrameLocks xmlns:a="http://schemas.openxmlformats.org/drawingml/2006/main" noChangeAspect="1"/>
+            </wp:cNvGraphicFramePr>
+            <a:graphic xmlns:a="http://schemas.openxmlformats.org/drawingml/2006/main">
+              <a:graphicData uri="http://schemas.openxmlformats.org/drawingml/2006/picture">
+                <pic:pic xmlns:pic="http://schemas.openxmlformats.org/drawingml/2006/picture">
+                  <pic:nvPicPr>
+                    <pic:cNvPr id="1" name=""/>
+                    <pic:cNvPicPr/>
+                  </pic:nvPicPr>
+                  <pic:blipFill>
+                    <a:blip r:embed="rId22"/>
+                    <a:stretch>
+                      <a:fillRect/>
+                    </a:stretch>
+                  </pic:blipFill>
+                  <pic:spPr>
+                    <a:xfrm>
+                      <a:off x="0" y="0"/>
+                      <a:ext cx="5385077" cy="1962251"/>
+                    </a:xfrm>
+                    <a:prstGeom prst="rect">
+                      <a:avLst/>
+                    </a:prstGeom>
+                  </pic:spPr>
+                </pic:pic>
+              </a:graphicData>
+            </a:graphic>
+          </wp:inline>
+        </w:drawing>
+      </w:r>
+    </w:p>
+    <w:p>
+      <w:pPr>
+        <w:ind w:left="360"/>
+      </w:pPr>
+    </w:p>
+    <w:p>
+      <w:pPr>
+        <w:pStyle w:val="ListParagraph"/>
+        <w:numPr>
+          <w:ilvl w:val="0"/>
+          <w:numId w:val="2"/>
+        </w:numPr>
+      </w:pPr>
+      <w:r>
+        <w:lastRenderedPageBreak/>
+        <w:t>Rename ‘add’ command to ‘my-add’</w:t>
+      </w:r>
+    </w:p>
+    <w:p>
+      <w:pPr>
+        <w:ind w:left="360"/>
+      </w:pPr>
+      <w:r>
+        <w:rPr>
+          <w:noProof/>
+        </w:rPr>
+        <w:drawing>
+          <wp:inline distT="0" distB="0" distL="0" distR="0" wp14:anchorId="6FED9FE5" wp14:editId="0A1C0BC8">
+            <wp:extent cx="4102311" cy="666784"/>
+            <wp:effectExtent l="0" t="0" r="0" b="0"/>
+            <wp:docPr id="24" name="Picture 24"/>
+            <wp:cNvGraphicFramePr>
+              <a:graphicFrameLocks xmlns:a="http://schemas.openxmlformats.org/drawingml/2006/main" noChangeAspect="1"/>
+            </wp:cNvGraphicFramePr>
+            <a:graphic xmlns:a="http://schemas.openxmlformats.org/drawingml/2006/main">
+              <a:graphicData uri="http://schemas.openxmlformats.org/drawingml/2006/picture">
+                <pic:pic xmlns:pic="http://schemas.openxmlformats.org/drawingml/2006/picture">
+                  <pic:nvPicPr>
+                    <pic:cNvPr id="1" name=""/>
+                    <pic:cNvPicPr/>
+                  </pic:nvPicPr>
+                  <pic:blipFill>
+                    <a:blip r:embed="rId23"/>
+                    <a:stretch>
+                      <a:fillRect/>
+                    </a:stretch>
+                  </pic:blipFill>
+                  <pic:spPr>
+                    <a:xfrm>
+                      <a:off x="0" y="0"/>
+                      <a:ext cx="4102311" cy="666784"/>
+                    </a:xfrm>
+                    <a:prstGeom prst="rect">
+                      <a:avLst/>
+                    </a:prstGeom>
+                  </pic:spPr>
+                </pic:pic>
+              </a:graphicData>
+            </a:graphic>
+          </wp:inline>
+        </w:drawing>
+      </w:r>
+    </w:p>
+    <w:p>
+      <w:pPr>
+        <w:ind w:left="720"/>
+      </w:pPr>
+    </w:p>
+    <w:p>
+      <w:pPr>
+        <w:pStyle w:val="ListParagraph"/>
+        <w:numPr>
+          <w:ilvl w:val="0"/>
+          <w:numId w:val="2"/>
+        </w:numPr>
+      </w:pPr>
+      <w:r>
+        <w:t xml:space="preserve">Using </w:t>
+      </w:r>
+      <w:proofErr w:type="spellStart"/>
+      <w:r>
+        <w:t>my_add</w:t>
+      </w:r>
+      <w:proofErr w:type="spellEnd"/>
+      <w:r>
+        <w:t xml:space="preserve"> command Stage index.html again &amp; commit the changes</w:t>
+      </w:r>
+    </w:p>
+    <w:p>
+      <w:pPr>
+        <w:ind w:left="360"/>
+      </w:pPr>
+      <w:r>
+        <w:rPr>
+          <w:noProof/>
+        </w:rPr>
+        <w:drawing>
+          <wp:inline distT="0" distB="0" distL="0" distR="0" wp14:anchorId="31BA8DDC" wp14:editId="5CE10AE9">
+            <wp:extent cx="4483330" cy="1314518"/>
+            <wp:effectExtent l="0" t="0" r="0" b="0"/>
+            <wp:docPr id="25" name="Picture 25"/>
+            <wp:cNvGraphicFramePr>
+              <a:graphicFrameLocks xmlns:a="http://schemas.openxmlformats.org/drawingml/2006/main" noChangeAspect="1"/>
+            </wp:cNvGraphicFramePr>
+            <a:graphic xmlns:a="http://schemas.openxmlformats.org/drawingml/2006/main">
+              <a:graphicData uri="http://schemas.openxmlformats.org/drawingml/2006/picture">
+                <pic:pic xmlns:pic="http://schemas.openxmlformats.org/drawingml/2006/picture">
+                  <pic:nvPicPr>
+                    <pic:cNvPr id="1" name=""/>
+                    <pic:cNvPicPr/>
+                  </pic:nvPicPr>
+                  <pic:blipFill>
+                    <a:blip r:embed="rId24"/>
+                    <a:stretch>
+                      <a:fillRect/>
+                    </a:stretch>
+                  </pic:blipFill>
+                  <pic:spPr>
+                    <a:xfrm>
+                      <a:off x="0" y="0"/>
+                      <a:ext cx="4483330" cy="1314518"/>
+                    </a:xfrm>
+                    <a:prstGeom prst="rect">
+                      <a:avLst/>
+                    </a:prstGeom>
+                  </pic:spPr>
+                </pic:pic>
+              </a:graphicData>
+            </a:graphic>
+          </wp:inline>
+        </w:drawing>
+      </w:r>
+    </w:p>
+    <w:p>
+      <w:pPr>
+        <w:ind w:left="360"/>
+      </w:pPr>
+    </w:p>
+    <w:p>
+      <w:pPr>
+        <w:pStyle w:val="ListParagraph"/>
+        <w:numPr>
+          <w:ilvl w:val="0"/>
+          <w:numId w:val="2"/>
+        </w:numPr>
+      </w:pPr>
+      <w:r>
+        <w:t>Revert the last commit</w:t>
+      </w:r>
+    </w:p>
+    <w:p>
+      <w:pPr>
+        <w:ind w:left="360"/>
+      </w:pPr>
+      <w:r>
+        <w:rPr>
+          <w:noProof/>
+        </w:rPr>
+        <w:drawing>
+          <wp:inline distT="0" distB="0" distL="0" distR="0" wp14:anchorId="6EFC3621" wp14:editId="5CB578E3">
+            <wp:extent cx="4680191" cy="2038455"/>
+            <wp:effectExtent l="0" t="0" r="6350" b="0"/>
+            <wp:docPr id="26" name="Picture 26"/>
+            <wp:cNvGraphicFramePr>
+              <a:graphicFrameLocks xmlns:a="http://schemas.openxmlformats.org/drawingml/2006/main" noChangeAspect="1"/>
+            </wp:cNvGraphicFramePr>
+            <a:graphic xmlns:a="http://schemas.openxmlformats.org/drawingml/2006/main">
+              <a:graphicData uri="http://schemas.openxmlformats.org/drawingml/2006/picture">
+                <pic:pic xmlns:pic="http://schemas.openxmlformats.org/drawingml/2006/picture">
+                  <pic:nvPicPr>
+                    <pic:cNvPr id="1" name=""/>
+                    <pic:cNvPicPr/>
+                  </pic:nvPicPr>
+                  <pic:blipFill>
+                    <a:blip r:embed="rId25"/>
+                    <a:stretch>
+                      <a:fillRect/>
+                    </a:stretch>
+                  </pic:blipFill>
+                  <pic:spPr>
+                    <a:xfrm>
+                      <a:off x="0" y="0"/>
+                      <a:ext cx="4680191" cy="2038455"/>
+                    </a:xfrm>
+                    <a:prstGeom prst="rect">
+                      <a:avLst/>
+                    </a:prstGeom>
+                  </pic:spPr>
+                </pic:pic>
+              </a:graphicData>
+            </a:graphic>
+          </wp:inline>
+        </w:drawing>
+      </w:r>
+    </w:p>
+    <w:p>
+      <w:pPr>
+        <w:pStyle w:val="ListParagraph"/>
+      </w:pPr>
+    </w:p>
+    <w:p>
+      <w:pPr>
+        <w:pStyle w:val="ListParagraph"/>
+      </w:pPr>
     </w:p>
     <w:sectPr>
       <w:pgSz w:w="11906" w:h="16838"/>
       <w:pgMar w:top="1440" w:right="1440" w:bottom="1440" w:left="1440" w:header="708" w:footer="708" w:gutter="0"/>
+      <w:pgBorders w:offsetFrom="page">
+        <w:top w:val="single" w:sz="4" w:space="24" w:color="auto"/>
+        <w:left w:val="single" w:sz="4" w:space="24" w:color="auto"/>
+        <w:bottom w:val="single" w:sz="4" w:space="24" w:color="auto"/>
+        <w:right w:val="single" w:sz="4" w:space="24" w:color="auto"/>
+      </w:pgBorders>
       <w:cols w:space="708"/>
       <w:docGrid w:linePitch="360"/>
     </w:sectPr>
   </w:body>
 </w:document>
+</file>
+
+<file path=word/numbering.xml><?xml version="1.0" encoding="utf-8"?>
+<w:numbering xmlns:wpc="http://schemas.microsoft.com/office/word/2010/wordprocessingCanvas" xmlns:cx="http://schemas.microsoft.com/office/drawing/2014/chartex" xmlns:cx1="http://schemas.microsoft.com/office/drawing/2015/9/8/chartex" xmlns:cx2="http://schemas.microsoft.com/office/drawing/2015/10/21/chartex" xmlns:cx3="http://schemas.microsoft.com/office/drawing/2016/5/9/chartex" xmlns:cx4="http://schemas.microsoft.com/office/drawing/2016/5/10/chartex" xmlns:cx5="http://schemas.microsoft.com/office/drawing/2016/5/11/chartex" xmlns:cx6="http://schemas.microsoft.com/office/drawing/2016/5/12/chartex" xmlns:cx7="http://schemas.microsoft.com/office/drawing/2016/5/13/chartex" xmlns:cx8="http://schemas.microsoft.com/office/drawing/2016/5/14/chartex" xmlns:mc="http://schemas.openxmlformats.org/markup-compatibility/2006" xmlns:aink="http://schemas.microsoft.com/office/drawing/2016/ink" xmlns:am3d="http://schemas.microsoft.com/office/drawing/2017/model3d" xmlns:o="urn:schemas-microsoft-com:office:office" xmlns:r="http://schemas.openxmlformats.org/officeDocument/2006/relationships" xmlns:m="http://schemas.openxmlformats.org/officeDocument/2006/math" xmlns:v="urn:schemas-microsoft-com:vml" xmlns:wp14="http://schemas.microsoft.com/office/word/2010/wordprocessingDrawing" xmlns:wp="http://schemas.openxmlformats.org/drawingml/2006/wordprocessingDrawing" xmlns:w10="urn:schemas-microsoft-com:office:word" xmlns:w="http://schemas.openxmlformats.org/wordprocessingml/2006/main" xmlns:w14="http://schemas.microsoft.com/office/word/2010/wordml" xmlns:w15="http://schemas.microsoft.com/office/word/2012/wordml" xmlns:w16cex="http://schemas.microsoft.com/office/word/2018/wordml/cex" xmlns:w16cid="http://schemas.microsoft.com/office/word/2016/wordml/cid" xmlns:w16="http://schemas.microsoft.com/office/word/2018/wordml" xmlns:w16sdtdh="http://schemas.microsoft.com/office/word/2020/wordml/sdtdatahash" xmlns:w16se="http://schemas.microsoft.com/office/word/2015/wordml/symex" xmlns:wpg="http://schemas.microsoft.com/office/word/2010/wordprocessingGroup" xmlns:wpi="http://schemas.microsoft.com/office/word/2010/wordprocessingInk" xmlns:wne="http://schemas.microsoft.com/office/word/2006/wordml" xmlns:wps="http://schemas.microsoft.com/office/word/2010/wordprocessingShape" mc:Ignorable="w14 w15 w16se w16cid w16 w16cex w16sdtdh wp14">
+  <w:abstractNum w:abstractNumId="0" w15:restartNumberingAfterBreak="0">
+    <w:nsid w:val="1C4D6D41"/>
+    <w:multiLevelType w:val="hybridMultilevel"/>
+    <w:tmpl w:val="6250228E"/>
+    <w:lvl w:ilvl="0" w:tplc="4009000F">
+      <w:start w:val="1"/>
+      <w:numFmt w:val="decimal"/>
+      <w:lvlText w:val="%1."/>
+      <w:lvlJc w:val="left"/>
+      <w:pPr>
+        <w:ind w:left="720" w:hanging="360"/>
+      </w:pPr>
+    </w:lvl>
+    <w:lvl w:ilvl="1" w:tplc="40090019" w:tentative="1">
+      <w:start w:val="1"/>
+      <w:numFmt w:val="lowerLetter"/>
+      <w:lvlText w:val="%2."/>
+      <w:lvlJc w:val="left"/>
+      <w:pPr>
+        <w:ind w:left="1440" w:hanging="360"/>
+      </w:pPr>
+    </w:lvl>
+    <w:lvl w:ilvl="2" w:tplc="4009001B" w:tentative="1">
+      <w:start w:val="1"/>
+      <w:numFmt w:val="lowerRoman"/>
+      <w:lvlText w:val="%3."/>
+      <w:lvlJc w:val="right"/>
+      <w:pPr>
+        <w:ind w:left="2160" w:hanging="180"/>
+      </w:pPr>
+    </w:lvl>
+    <w:lvl w:ilvl="3" w:tplc="4009000F" w:tentative="1">
+      <w:start w:val="1"/>
+      <w:numFmt w:val="decimal"/>
+      <w:lvlText w:val="%4."/>
+      <w:lvlJc w:val="left"/>
+      <w:pPr>
+        <w:ind w:left="2880" w:hanging="360"/>
+      </w:pPr>
+    </w:lvl>
+    <w:lvl w:ilvl="4" w:tplc="40090019" w:tentative="1">
+      <w:start w:val="1"/>
+      <w:numFmt w:val="lowerLetter"/>
+      <w:lvlText w:val="%5."/>
+      <w:lvlJc w:val="left"/>
+      <w:pPr>
+        <w:ind w:left="3600" w:hanging="360"/>
+      </w:pPr>
+    </w:lvl>
+    <w:lvl w:ilvl="5" w:tplc="4009001B" w:tentative="1">
+      <w:start w:val="1"/>
+      <w:numFmt w:val="lowerRoman"/>
+      <w:lvlText w:val="%6."/>
+      <w:lvlJc w:val="right"/>
+      <w:pPr>
+        <w:ind w:left="4320" w:hanging="180"/>
+      </w:pPr>
+    </w:lvl>
+    <w:lvl w:ilvl="6" w:tplc="4009000F" w:tentative="1">
+      <w:start w:val="1"/>
+      <w:numFmt w:val="decimal"/>
+      <w:lvlText w:val="%7."/>
+      <w:lvlJc w:val="left"/>
+      <w:pPr>
+        <w:ind w:left="5040" w:hanging="360"/>
+      </w:pPr>
+    </w:lvl>
+    <w:lvl w:ilvl="7" w:tplc="40090019" w:tentative="1">
+      <w:start w:val="1"/>
+      <w:numFmt w:val="lowerLetter"/>
+      <w:lvlText w:val="%8."/>
+      <w:lvlJc w:val="left"/>
+      <w:pPr>
+        <w:ind w:left="5760" w:hanging="360"/>
+      </w:pPr>
+    </w:lvl>
+    <w:lvl w:ilvl="8" w:tplc="4009001B" w:tentative="1">
+      <w:start w:val="1"/>
+      <w:numFmt w:val="lowerRoman"/>
+      <w:lvlText w:val="%9."/>
+      <w:lvlJc w:val="right"/>
+      <w:pPr>
+        <w:ind w:left="6480" w:hanging="180"/>
+      </w:pPr>
+    </w:lvl>
+  </w:abstractNum>
+  <w:abstractNum w:abstractNumId="1" w15:restartNumberingAfterBreak="0">
+    <w:nsid w:val="5AD159D8"/>
+    <w:multiLevelType w:val="hybridMultilevel"/>
+    <w:tmpl w:val="D550FBFE"/>
+    <w:lvl w:ilvl="0" w:tplc="4009000F">
+      <w:start w:val="1"/>
+      <w:numFmt w:val="decimal"/>
+      <w:lvlText w:val="%1."/>
+      <w:lvlJc w:val="left"/>
+      <w:pPr>
+        <w:ind w:left="720" w:hanging="360"/>
+      </w:pPr>
+      <w:rPr>
+        <w:rFonts w:hint="default"/>
+      </w:rPr>
+    </w:lvl>
+    <w:lvl w:ilvl="1" w:tplc="40090019" w:tentative="1">
+      <w:start w:val="1"/>
+      <w:numFmt w:val="lowerLetter"/>
+      <w:lvlText w:val="%2."/>
+      <w:lvlJc w:val="left"/>
+      <w:pPr>
+        <w:ind w:left="1440" w:hanging="360"/>
+      </w:pPr>
+    </w:lvl>
+    <w:lvl w:ilvl="2" w:tplc="4009001B" w:tentative="1">
+      <w:start w:val="1"/>
+      <w:numFmt w:val="lowerRoman"/>
+      <w:lvlText w:val="%3."/>
+      <w:lvlJc w:val="right"/>
+      <w:pPr>
+        <w:ind w:left="2160" w:hanging="180"/>
+      </w:pPr>
+    </w:lvl>
+    <w:lvl w:ilvl="3" w:tplc="4009000F" w:tentative="1">
+      <w:start w:val="1"/>
+      <w:numFmt w:val="decimal"/>
+      <w:lvlText w:val="%4."/>
+      <w:lvlJc w:val="left"/>
+      <w:pPr>
+        <w:ind w:left="2880" w:hanging="360"/>
+      </w:pPr>
+    </w:lvl>
+    <w:lvl w:ilvl="4" w:tplc="40090019" w:tentative="1">
+      <w:start w:val="1"/>
+      <w:numFmt w:val="lowerLetter"/>
+      <w:lvlText w:val="%5."/>
+      <w:lvlJc w:val="left"/>
+      <w:pPr>
+        <w:ind w:left="3600" w:hanging="360"/>
+      </w:pPr>
+    </w:lvl>
+    <w:lvl w:ilvl="5" w:tplc="4009001B" w:tentative="1">
+      <w:start w:val="1"/>
+      <w:numFmt w:val="lowerRoman"/>
+      <w:lvlText w:val="%6."/>
+      <w:lvlJc w:val="right"/>
+      <w:pPr>
+        <w:ind w:left="4320" w:hanging="180"/>
+      </w:pPr>
+    </w:lvl>
+    <w:lvl w:ilvl="6" w:tplc="4009000F" w:tentative="1">
+      <w:start w:val="1"/>
+      <w:numFmt w:val="decimal"/>
+      <w:lvlText w:val="%7."/>
+      <w:lvlJc w:val="left"/>
+      <w:pPr>
+        <w:ind w:left="5040" w:hanging="360"/>
+      </w:pPr>
+    </w:lvl>
+    <w:lvl w:ilvl="7" w:tplc="40090019" w:tentative="1">
+      <w:start w:val="1"/>
+      <w:numFmt w:val="lowerLetter"/>
+      <w:lvlText w:val="%8."/>
+      <w:lvlJc w:val="left"/>
+      <w:pPr>
+        <w:ind w:left="5760" w:hanging="360"/>
+      </w:pPr>
+    </w:lvl>
+    <w:lvl w:ilvl="8" w:tplc="4009001B" w:tentative="1">
+      <w:start w:val="1"/>
+      <w:numFmt w:val="lowerRoman"/>
+      <w:lvlText w:val="%9."/>
+      <w:lvlJc w:val="right"/>
+      <w:pPr>
+        <w:ind w:left="6480" w:hanging="180"/>
+      </w:pPr>
+    </w:lvl>
+  </w:abstractNum>
+  <w:num w:numId="1">
+    <w:abstractNumId w:val="1"/>
+  </w:num>
+  <w:num w:numId="2">
+    <w:abstractNumId w:val="0"/>
+  </w:num>
+</w:numbering>
 </file>
 
 <file path=word/styles.xml><?xml version="1.0" encoding="utf-8"?>
@@ -443,6 +1954,17 @@
     <w:semiHidden/>
     <w:unhideWhenUsed/>
   </w:style>
+  <w:style w:type="paragraph" w:styleId="ListParagraph">
+    <w:name w:val="List Paragraph"/>
+    <w:basedOn w:val="Normal"/>
+    <w:uiPriority w:val="34"/>
+    <w:qFormat/>
+    <w:rsid w:val="00DE08C5"/>
+    <w:pPr>
+      <w:ind w:left="720"/>
+      <w:contextualSpacing/>
+    </w:pPr>
+  </w:style>
 </w:styles>
 </file>
 

</xml_diff>